<commit_message>
Avances de proyecto 2
.
</commit_message>
<xml_diff>
--- a/Presentación/Narrativa POO UNAXPERIENCE.docx
+++ b/Presentación/Narrativa POO UNAXPERIENCE.docx
@@ -505,17 +505,7 @@
           <w:szCs w:val="28"/>
           <w:lang w:val="es-MX"/>
         </w:rPr>
-        <w:t xml:space="preserve"> Gabriel Alexander Barrientos 201</w:t>
-      </w:r>
-      <w:bookmarkStart w:id="0" w:name="_GoBack"/>
-      <w:bookmarkEnd w:id="0"/>
-      <w:r>
-        <w:rPr>
-          <w:sz w:val="28"/>
-          <w:szCs w:val="28"/>
-          <w:lang w:val="es-MX"/>
-        </w:rPr>
-        <w:t>81000058</w:t>
+        <w:t xml:space="preserve"> Gabriel Alexander Barrientos 20181000058</w:t>
       </w:r>
     </w:p>
     <w:p>
@@ -754,7 +744,55 @@
           <w:shd w:val="clear" w:color="auto" w:fill="FFFFFF"/>
           <w:lang w:val="es-MX"/>
         </w:rPr>
-        <w:t xml:space="preserve">Tegucigalpa M.D.C.  28 de Febrero del 2020. </w:t>
+        <w:t xml:space="preserve">Tegucigalpa M.D.C.  </w:t>
+      </w:r>
+      <w:r>
+        <w:rPr>
+          <w:rFonts w:hint="default" w:cs="Arial"/>
+          <w:b/>
+          <w:color w:val="000000"/>
+          <w:sz w:val="28"/>
+          <w:szCs w:val="28"/>
+          <w:shd w:val="clear" w:color="auto" w:fill="FFFFFF"/>
+          <w:lang w:val="es"/>
+        </w:rPr>
+        <w:t xml:space="preserve">06 </w:t>
+      </w:r>
+      <w:r>
+        <w:rPr>
+          <w:rFonts w:cs="Arial"/>
+          <w:b/>
+          <w:color w:val="000000"/>
+          <w:sz w:val="28"/>
+          <w:szCs w:val="28"/>
+          <w:shd w:val="clear" w:color="auto" w:fill="FFFFFF"/>
+          <w:lang w:val="es-MX"/>
+        </w:rPr>
+        <w:t xml:space="preserve">de </w:t>
+      </w:r>
+      <w:r>
+        <w:rPr>
+          <w:rFonts w:hint="default" w:cs="Arial"/>
+          <w:b/>
+          <w:color w:val="000000"/>
+          <w:sz w:val="28"/>
+          <w:szCs w:val="28"/>
+          <w:shd w:val="clear" w:color="auto" w:fill="FFFFFF"/>
+          <w:lang w:val="es"/>
+        </w:rPr>
+        <w:t xml:space="preserve">Marzo </w:t>
+      </w:r>
+      <w:r>
+        <w:rPr>
+          <w:rFonts w:cs="Arial"/>
+          <w:b/>
+          <w:color w:val="000000"/>
+          <w:sz w:val="28"/>
+          <w:szCs w:val="28"/>
+          <w:shd w:val="clear" w:color="auto" w:fill="FFFFFF"/>
+          <w:lang w:val="es-MX"/>
+        </w:rPr>
+        <w:t xml:space="preserve">del 2020. </w:t>
       </w:r>
     </w:p>
     <w:p>
@@ -770,6 +808,8 @@
           <w:lang w:val="es-MX"/>
         </w:rPr>
       </w:pPr>
+      <w:bookmarkStart w:id="0" w:name="_GoBack"/>
+      <w:bookmarkEnd w:id="0"/>
     </w:p>
     <w:p>
       <w:pPr>
@@ -977,36 +1017,6 @@
     </w:p>
     <w:p>
       <w:pPr>
-        <w:jc w:val="both"/>
-        <w:rPr>
-          <w:lang w:val="es-MX"/>
-        </w:rPr>
-      </w:pPr>
-      <w:r>
-        <w:rPr>
-          <w:lang w:val="es-MX"/>
-        </w:rPr>
-        <w:t>Este comentario utilizará el CRUD durante un tiempo determinado que en este caso será un periodo académico, al acabar el periodo académico el comentario será congelado y ya no será modificable, sin embargo, el usuario podrá modificar la calificación hacia al docente en cualquier comento y agregar un nuevo comentario en cada nuevo periodo.</w:t>
-      </w:r>
-    </w:p>
-    <w:p>
-      <w:pPr>
-        <w:jc w:val="both"/>
-        <w:rPr>
-          <w:rFonts w:hint="default"/>
-          <w:lang w:val="es"/>
-        </w:rPr>
-      </w:pPr>
-      <w:r>
-        <w:rPr>
-          <w:rFonts w:hint="default"/>
-          <w:lang w:val="es"/>
-        </w:rPr>
-        <w:t>// ManageSystem</w:t>
-      </w:r>
-    </w:p>
-    <w:p>
-      <w:pPr>
         <w:numPr>
           <w:ilvl w:val="0"/>
           <w:numId w:val="2"/>
@@ -1021,6 +1031,41 @@
         <w:rPr>
           <w:lang w:val="es-MX"/>
         </w:rPr>
+        <w:t>Este comentario utilizará el CRUD durante un tiempo determinado que en este caso será un periodo académico, al acabar el periodo académico el comentario será congelado y ya no será modificable, sin embargo, el usuario podrá modificar la calificación hacia al docente en cualquier comento y agregar un nuevo comentario en cada nuevo periodo.</w:t>
+      </w:r>
+    </w:p>
+    <w:p>
+      <w:pPr>
+        <w:jc w:val="both"/>
+        <w:rPr>
+          <w:rFonts w:hint="default"/>
+          <w:lang w:val="es"/>
+        </w:rPr>
+      </w:pPr>
+      <w:r>
+        <w:rPr>
+          <w:rFonts w:hint="default"/>
+          <w:lang w:val="es"/>
+        </w:rPr>
+        <w:t>// ManageSystem</w:t>
+      </w:r>
+    </w:p>
+    <w:p>
+      <w:pPr>
+        <w:numPr>
+          <w:ilvl w:val="0"/>
+          <w:numId w:val="2"/>
+        </w:numPr>
+        <w:ind w:left="0" w:leftChars="0" w:firstLine="0" w:firstLineChars="0"/>
+        <w:jc w:val="both"/>
+        <w:rPr>
+          <w:lang w:val="es-MX"/>
+        </w:rPr>
+      </w:pPr>
+      <w:r>
+        <w:rPr>
+          <w:lang w:val="es-MX"/>
+        </w:rPr>
         <w:t xml:space="preserve">A su vez la plataforma contará con un foro en el cuál todos los usuarios podrán crear nuevas discusiones y participar de otras, los comentarios y las imágenes publicadas en este foro tanto como el comentario hacia el docente tendrá que ser aprobado por un moderador autorizado para evitar el contenido inapropiado y que pueda causar revuelo. </w:t>
       </w:r>
     </w:p>
@@ -1042,7 +1087,7 @@
           <w:rFonts w:hint="default"/>
           <w:lang w:val="es"/>
         </w:rPr>
-        <w:t>// Post, UserForo.</w:t>
+        <w:t>// Post.</w:t>
       </w:r>
     </w:p>
     <w:p>
@@ -1124,23 +1169,28 @@
           <w:shd w:val="clear" w:color="auto" w:fill="FFFFFF"/>
           <w:lang w:val="es-MX"/>
         </w:rPr>
+        <w:sectPr>
+          <w:pgSz w:w="15840" w:h="12240" w:orient="landscape"/>
+          <w:pgMar w:top="1701" w:right="1134" w:bottom="1701" w:left="1418" w:header="709" w:footer="709" w:gutter="0"/>
+          <w:pgBorders w:display="firstPage">
+            <w:top w:val="threeDEmboss" w:color="auto" w:sz="24" w:space="1"/>
+            <w:left w:val="threeDEmboss" w:color="auto" w:sz="24" w:space="4"/>
+            <w:bottom w:val="threeDEmboss" w:color="auto" w:sz="24" w:space="1"/>
+            <w:right w:val="threeDEmboss" w:color="auto" w:sz="24" w:space="4"/>
+          </w:pgBorders>
+          <w:cols w:space="708" w:num="1"/>
+          <w:titlePg/>
+          <w:docGrid w:linePitch="360" w:charSpace="0"/>
+        </w:sectPr>
       </w:pPr>
       <w:r>
         <w:rPr>
           <w:lang w:eastAsia="es-HN"/>
         </w:rPr>
         <w:drawing>
-          <wp:anchor distT="0" distB="0" distL="114300" distR="114300" simplePos="0" relativeHeight="251664384" behindDoc="0" locked="0" layoutInCell="1" allowOverlap="1">
-            <wp:simplePos x="0" y="0"/>
-            <wp:positionH relativeFrom="margin">
-              <wp:posOffset>-281305</wp:posOffset>
-            </wp:positionH>
-            <wp:positionV relativeFrom="paragraph">
-              <wp:posOffset>0</wp:posOffset>
-            </wp:positionV>
+          <wp:inline distT="0" distB="0" distL="114300" distR="114300">
             <wp:extent cx="8330565" cy="5705475"/>
-            <wp:effectExtent l="0" t="0" r="0" b="9525"/>
-            <wp:wrapSquare wrapText="bothSides"/>
+            <wp:effectExtent l="0" t="0" r="13335" b="9525"/>
             <wp:docPr id="2" name="Imagen 2"/>
             <wp:cNvGraphicFramePr>
               <a:graphicFrameLocks xmlns:a="http://schemas.openxmlformats.org/drawingml/2006/main" noChangeAspect="1"/>
@@ -1178,13 +1228,83 @@
                 </pic:pic>
               </a:graphicData>
             </a:graphic>
+          </wp:inline>
+        </w:drawing>
+      </w:r>
+    </w:p>
+    <w:p>
+      <w:pPr>
+        <w:jc w:val="right"/>
+        <w:rPr>
+          <w:rFonts w:hint="default" w:cs="Arial"/>
+          <w:b/>
+          <w:color w:val="000000"/>
+          <w:sz w:val="28"/>
+          <w:szCs w:val="28"/>
+          <w:shd w:val="clear" w:color="auto" w:fill="FFFFFF"/>
+          <w:lang w:val="es"/>
+        </w:rPr>
+      </w:pPr>
+      <w:r>
+        <w:rPr>
+          <w:rFonts w:hint="default" w:cs="Arial"/>
+          <w:b/>
+          <w:color w:val="000000"/>
+          <w:sz w:val="28"/>
+          <w:szCs w:val="28"/>
+          <w:shd w:val="clear" w:color="auto" w:fill="FFFFFF"/>
+          <w:lang w:val="es"/>
+        </w:rPr>
+        <w:drawing>
+          <wp:anchor distT="0" distB="0" distL="114300" distR="114300" simplePos="0" relativeHeight="251663360" behindDoc="0" locked="0" layoutInCell="1" allowOverlap="1">
+            <wp:simplePos x="0" y="0"/>
+            <wp:positionH relativeFrom="column">
+              <wp:posOffset>-9525</wp:posOffset>
+            </wp:positionH>
+            <wp:positionV relativeFrom="paragraph">
+              <wp:posOffset>1066800</wp:posOffset>
+            </wp:positionV>
+            <wp:extent cx="5645150" cy="6031865"/>
+            <wp:effectExtent l="0" t="0" r="12700" b="6985"/>
+            <wp:wrapNone/>
+            <wp:docPr id="9" name="Imagen 9" descr="UML UNAHXPERIENCE V.2"/>
+            <wp:cNvGraphicFramePr>
+              <a:graphicFrameLocks xmlns:a="http://schemas.openxmlformats.org/drawingml/2006/main" noChangeAspect="1"/>
+            </wp:cNvGraphicFramePr>
+            <a:graphic xmlns:a="http://schemas.openxmlformats.org/drawingml/2006/main">
+              <a:graphicData uri="http://schemas.openxmlformats.org/drawingml/2006/picture">
+                <pic:pic xmlns:pic="http://schemas.openxmlformats.org/drawingml/2006/picture">
+                  <pic:nvPicPr>
+                    <pic:cNvPr id="9" name="Imagen 9" descr="UML UNAHXPERIENCE V.2"/>
+                    <pic:cNvPicPr>
+                      <a:picLocks noChangeAspect="1"/>
+                    </pic:cNvPicPr>
+                  </pic:nvPicPr>
+                  <pic:blipFill>
+                    <a:blip r:embed="rId11"/>
+                    <a:stretch>
+                      <a:fillRect/>
+                    </a:stretch>
+                  </pic:blipFill>
+                  <pic:spPr>
+                    <a:xfrm>
+                      <a:off x="0" y="0"/>
+                      <a:ext cx="5645150" cy="6031865"/>
+                    </a:xfrm>
+                    <a:prstGeom prst="rect">
+                      <a:avLst/>
+                    </a:prstGeom>
+                  </pic:spPr>
+                </pic:pic>
+              </a:graphicData>
+            </a:graphic>
           </wp:anchor>
         </w:drawing>
       </w:r>
     </w:p>
     <w:sectPr>
-      <w:pgSz w:w="15840" w:h="12240" w:orient="landscape"/>
-      <w:pgMar w:top="1701" w:right="1134" w:bottom="1701" w:left="1418" w:header="709" w:footer="709" w:gutter="0"/>
+      <w:pgSz w:w="12240" w:h="15840"/>
+      <w:pgMar w:top="1134" w:right="1701" w:bottom="1418" w:left="1701" w:header="709" w:footer="709" w:gutter="0"/>
       <w:pgBorders w:display="firstPage">
         <w:top w:val="threeDEmboss" w:color="auto" w:sz="24" w:space="1"/>
         <w:left w:val="threeDEmboss" w:color="auto" w:sz="24" w:space="4"/>
@@ -1552,7 +1672,7 @@
     <w:lsdException w:uiPriority="99" w:name="footnote text"/>
     <w:lsdException w:uiPriority="99" w:name="annotation text"/>
     <w:lsdException w:uiPriority="99" w:semiHidden="0" w:name="header"/>
-    <w:lsdException w:uiPriority="99" w:semiHidden="0" w:name="footer"/>
+    <w:lsdException w:qFormat="1" w:uiPriority="99" w:semiHidden="0" w:name="footer"/>
     <w:lsdException w:uiPriority="99" w:name="index heading"/>
     <w:lsdException w:qFormat="1" w:uiPriority="35" w:name="caption"/>
     <w:lsdException w:uiPriority="99" w:name="table of figures"/>
@@ -1742,6 +1862,7 @@
     <w:basedOn w:val="1"/>
     <w:link w:val="10"/>
     <w:unhideWhenUsed/>
+    <w:qFormat/>
     <w:uiPriority w:val="99"/>
     <w:pPr>
       <w:tabs>
@@ -1836,6 +1957,7 @@
     <w:name w:val="Párrafo de lista Car"/>
     <w:basedOn w:val="5"/>
     <w:link w:val="8"/>
+    <w:qFormat/>
     <w:uiPriority w:val="34"/>
     <w:rPr>
       <w:lang w:val="es-HN"/>
@@ -2245,6 +2367,7 @@
   <customSectProps>
     <customSectPr/>
     <customSectPr/>
+    <customSectPr/>
   </customSectProps>
   <customShpExts>
     <customShpInfo spid="_x0000_s1026" textRotate="1"/>

</xml_diff>